<commit_message>
Deploying to gh-pages from @ csci-1301/csci-1301.github.io@2503a6a406e5ae91350365eeacf5fc7e101c7b6e 🚀
</commit_message>
<xml_diff>
--- a/labs/For/index.docx
+++ b/labs/For/index.docx
@@ -6,18 +6,6 @@
       <w:pPr>
         <w:pStyle w:val="Title"/>
       </w:pPr>
-      <w:r>
-        <w:t xml:space="preserve">While</w:t>
-      </w:r>
-      <w:r>
-        <w:t xml:space="preserve"> </w:t>
-      </w:r>
-      <w:r>
-        <w:t xml:space="preserve">and</w:t>
-      </w:r>
-      <w:r>
-        <w:t xml:space="preserve"> </w:t>
-      </w:r>
       <w:r>
         <w:t xml:space="preserve">For</w:t>
       </w:r>
@@ -46,7 +34,7 @@
         <w:pStyle w:val="Date"/>
       </w:pPr>
       <w:r>
-        <w:t xml:space="preserve">June  21, 2021 (03:16:17 PM)</w:t>
+        <w:t xml:space="preserve">June  21, 2021 (03:17:24 PM)</w:t>
       </w:r>
     </w:p>
     <w:sdt>
@@ -1562,13 +1550,13 @@
       </w:r>
     </w:p>
     <w:bookmarkEnd w:id="22"/>
-    <w:bookmarkStart w:id="23" w:name="a-simple-loop"/>
+    <w:bookmarkStart w:id="23" w:name="implementing-for-loops"/>
     <w:p>
       <w:pPr>
         <w:pStyle w:val="Heading1"/>
       </w:pPr>
       <w:r>
-        <w:t xml:space="preserve">A Simple Loop</w:t>
+        <w:t xml:space="preserve">Implementing for Loops</w:t>
       </w:r>
     </w:p>
     <w:p>
@@ -1732,7 +1720,6 @@
           <w:ilvl w:val="0"/>
           <w:numId w:val="1001"/>
         </w:numPr>
-        <w:pStyle w:val="Compact"/>
       </w:pPr>
       <w:r>
         <w:t xml:space="preserve">Without running your program, can you tell what will happen if the user enters a negative value?</w:t>
@@ -1744,7 +1731,6 @@
           <w:ilvl w:val="0"/>
           <w:numId w:val="1001"/>
         </w:numPr>
-        <w:pStyle w:val="Compact"/>
       </w:pPr>
       <w:r>
         <w:t xml:space="preserve">Do you think you could have written the same program using a</w:t>
@@ -1771,10 +1757,9 @@
           <w:ilvl w:val="0"/>
           <w:numId w:val="1001"/>
         </w:numPr>
-        <w:pStyle w:val="Compact"/>
-      </w:pPr>
-      <w:r>
-        <w:t xml:space="preserve">How could you change your program so that it would compute the product instead of the sum (i.e., for</w:t>
+      </w:pPr>
+      <w:r>
+        <w:t xml:space="preserve">How would you change the program to make it compute the product instead of the sum (i.e., for</w:t>
       </w:r>
       <w:r>
         <w:t xml:space="preserve"> </w:t>
@@ -1850,10 +1835,21 @@
           <w:ilvl w:val="0"/>
           <w:numId w:val="1001"/>
         </w:numPr>
+      </w:pPr>
+      <w:r>
+        <w:t xml:space="preserve">How would you change the program to make it display on the screen the divisors of the integer entered? Examples:</w:t>
+      </w:r>
+    </w:p>
+    <w:p>
+      <w:pPr>
+        <w:numPr>
+          <w:ilvl w:val="1"/>
+          <w:numId w:val="1002"/>
+        </w:numPr>
         <w:pStyle w:val="Compact"/>
       </w:pPr>
       <w:r>
-        <w:t xml:space="preserve">How could you change your program so that it would display on the screen the divisors of the integer entered (i.e., for</w:t>
+        <w:t xml:space="preserve">divisors of</w:t>
       </w:r>
       <w:r>
         <w:t xml:space="preserve"> </w:t>
@@ -1864,7 +1860,10 @@
         </m:r>
       </m:oMath>
       <w:r>
-        <w:t xml:space="preserve">, only</w:t>
+        <w:t xml:space="preserve"> </w:t>
+      </w:r>
+      <w:r>
+        <w:t xml:space="preserve">are:</w:t>
       </w:r>
       <w:r>
         <w:t xml:space="preserve"> </w:t>
@@ -1875,10 +1874,7 @@
         </m:r>
       </m:oMath>
       <w:r>
-        <w:t xml:space="preserve"> </w:t>
-      </w:r>
-      <w:r>
-        <w:t xml:space="preserve">and</w:t>
+        <w:t xml:space="preserve">,</w:t>
       </w:r>
       <w:r>
         <w:t xml:space="preserve"> </w:t>
@@ -1888,49 +1884,833 @@
           <m:t>5</m:t>
         </m:r>
       </m:oMath>
-      <w:r>
-        <w:t xml:space="preserve">)?</w:t>
-      </w:r>
     </w:p>
     <w:p>
       <w:pPr>
-        <w:pStyle w:val="FirstParagraph"/>
-      </w:pPr>
-      <w:r>
-        <w:t xml:space="preserve">You can modify your program to check your answers to the previous questions.</w:t>
-      </w:r>
-      <w:r>
-        <w:t xml:space="preserve"> </w:t>
-      </w:r>
-      <w:r>
-        <w:t xml:space="preserve">Once you are done, modify your original program in these two respects:</w:t>
-      </w:r>
-    </w:p>
-    <w:p>
-      <w:pPr>
         <w:numPr>
-          <w:ilvl w:val="0"/>
+          <w:ilvl w:val="1"/>
           <w:numId w:val="1002"/>
         </w:numPr>
         <w:pStyle w:val="Compact"/>
       </w:pPr>
       <w:r>
-        <w:t xml:space="preserve">Once the result of the computation is displayed on the screen, ask the user if (s)he wants to compute the sum using another integer or quit, and act accordingly.</w:t>
+        <w:t xml:space="preserve">divisors of</w:t>
+      </w:r>
+      <w:r>
+        <w:t xml:space="preserve"> </w:t>
+      </w:r>
+      <m:oMath>
+        <m:r>
+          <m:t>10</m:t>
+        </m:r>
+      </m:oMath>
+      <w:r>
+        <w:t xml:space="preserve"> </w:t>
+      </w:r>
+      <w:r>
+        <w:t xml:space="preserve">are:</w:t>
+      </w:r>
+      <w:r>
+        <w:t xml:space="preserve"> </w:t>
+      </w:r>
+      <m:oMath>
+        <m:r>
+          <m:t>1</m:t>
+        </m:r>
+      </m:oMath>
+      <w:r>
+        <w:t xml:space="preserve">,</w:t>
+      </w:r>
+      <w:r>
+        <w:t xml:space="preserve"> </w:t>
+      </w:r>
+      <m:oMath>
+        <m:r>
+          <m:t>2</m:t>
+        </m:r>
+      </m:oMath>
+      <w:r>
+        <w:t xml:space="preserve">,</w:t>
+      </w:r>
+      <w:r>
+        <w:t xml:space="preserve"> </w:t>
+      </w:r>
+      <m:oMath>
+        <m:r>
+          <m:t>5</m:t>
+        </m:r>
+      </m:oMath>
+      <w:r>
+        <w:t xml:space="preserve">,</w:t>
+      </w:r>
+      <w:r>
+        <w:t xml:space="preserve"> </w:t>
+      </w:r>
+      <m:oMath>
+        <m:r>
+          <m:t>10</m:t>
+        </m:r>
+      </m:oMath>
+      <w:r>
+        <w:t xml:space="preserve">)?</w:t>
       </w:r>
     </w:p>
     <w:p>
       <w:pPr>
+        <w:pStyle w:val="FirstParagraph"/>
+      </w:pPr>
+      <w:r>
+        <w:t xml:space="preserve">You can modify your program to check your answers to the previous questions.</w:t>
+      </w:r>
+      <w:r>
+        <w:t xml:space="preserve"> </w:t>
+      </w:r>
+      <w:r>
+        <w:t xml:space="preserve">Once you are done, modify your original program in these two respects:</w:t>
+      </w:r>
+    </w:p>
+    <w:p>
+      <w:pPr>
         <w:numPr>
           <w:ilvl w:val="0"/>
-          <w:numId w:val="1002"/>
+          <w:numId w:val="1003"/>
         </w:numPr>
         <w:pStyle w:val="Compact"/>
       </w:pPr>
       <w:r>
+        <w:t xml:space="preserve">Once the result of the computation is displayed on the screen, ask the user if (s)he wants to compute the sum using another integer or quit, and act accordingly.</w:t>
+      </w:r>
+    </w:p>
+    <w:p>
+      <w:pPr>
+        <w:numPr>
+          <w:ilvl w:val="0"/>
+          <w:numId w:val="1003"/>
+        </w:numPr>
+        <w:pStyle w:val="Compact"/>
+      </w:pPr>
+      <w:r>
         <w:t xml:space="preserve">Add some input validation: floating-point values, non-numeric strings and negative values should not be allowed (i.e., your program should ask for another value).</w:t>
       </w:r>
     </w:p>
     <w:bookmarkEnd w:id="23"/>
+    <w:bookmarkStart w:id="24" w:name="continue-and-break"/>
+    <w:p>
+      <w:pPr>
+        <w:pStyle w:val="Heading1"/>
+      </w:pPr>
+      <w:r>
+        <w:rPr>
+          <w:rStyle w:val="KeywordTok"/>
+        </w:rPr>
+        <w:t xml:space="preserve">continue</w:t>
+      </w:r>
+      <w:r>
+        <w:t xml:space="preserve"> </w:t>
+      </w:r>
+      <w:r>
+        <w:t xml:space="preserve">and</w:t>
+      </w:r>
+      <w:r>
+        <w:t xml:space="preserve"> </w:t>
+      </w:r>
+      <w:r>
+        <w:rPr>
+          <w:rStyle w:val="KeywordTok"/>
+        </w:rPr>
+        <w:t xml:space="preserve">break</w:t>
+      </w:r>
+    </w:p>
+    <w:p>
+      <w:pPr>
+        <w:pStyle w:val="FirstParagraph"/>
+      </w:pPr>
+      <w:r>
+        <w:t xml:space="preserve">Programmers can use two keywords in loops,</w:t>
+      </w:r>
+      <w:r>
+        <w:t xml:space="preserve"> </w:t>
+      </w:r>
+      <w:r>
+        <w:rPr>
+          <w:rStyle w:val="KeywordTok"/>
+        </w:rPr>
+        <w:t xml:space="preserve">continue</w:t>
+      </w:r>
+      <w:r>
+        <w:t xml:space="preserve"> </w:t>
+      </w:r>
+      <w:r>
+        <w:t xml:space="preserve">and</w:t>
+      </w:r>
+      <w:r>
+        <w:t xml:space="preserve"> </w:t>
+      </w:r>
+      <w:r>
+        <w:rPr>
+          <w:rStyle w:val="KeywordTok"/>
+        </w:rPr>
+        <w:t xml:space="preserve">break</w:t>
+      </w:r>
+      <w:r>
+        <w:t xml:space="preserve">, that modify the control flow.</w:t>
+      </w:r>
+      <w:r>
+        <w:t xml:space="preserve"> </w:t>
+      </w:r>
+      <w:r>
+        <w:t xml:space="preserve">They can make the loop more confusing to read, but can sometimes be useful for reducing the number of nested</w:t>
+      </w:r>
+      <w:r>
+        <w:t xml:space="preserve"> </w:t>
+      </w:r>
+      <w:r>
+        <w:rPr>
+          <w:rStyle w:val="KeywordTok"/>
+        </w:rPr>
+        <w:t xml:space="preserve">if</w:t>
+      </w:r>
+      <w:r>
+        <w:t xml:space="preserve"> </w:t>
+      </w:r>
+      <w:r>
+        <w:t xml:space="preserve">statements in a complex loop.</w:t>
+      </w:r>
+      <w:r>
+        <w:t xml:space="preserve"> </w:t>
+      </w:r>
+      <w:r>
+        <w:t xml:space="preserve">Try executing the following code to see what these statements do.</w:t>
+      </w:r>
+    </w:p>
+    <w:p>
+      <w:pPr>
+        <w:pStyle w:val="SourceCode"/>
+      </w:pPr>
+      <w:r>
+        <w:rPr>
+          <w:rStyle w:val="KeywordTok"/>
+        </w:rPr>
+        <w:t xml:space="preserve">for</w:t>
+      </w:r>
+      <w:r>
+        <w:rPr>
+          <w:rStyle w:val="NormalTok"/>
+        </w:rPr>
+        <w:t xml:space="preserve"> </w:t>
+      </w:r>
+      <w:r>
+        <w:rPr>
+          <w:rStyle w:val="OperatorTok"/>
+        </w:rPr>
+        <w:t xml:space="preserve">(</w:t>
+      </w:r>
+      <w:r>
+        <w:rPr>
+          <w:rStyle w:val="DataTypeTok"/>
+        </w:rPr>
+        <w:t xml:space="preserve">int</w:t>
+      </w:r>
+      <w:r>
+        <w:rPr>
+          <w:rStyle w:val="NormalTok"/>
+        </w:rPr>
+        <w:t xml:space="preserve"> i </w:t>
+      </w:r>
+      <w:r>
+        <w:rPr>
+          <w:rStyle w:val="OperatorTok"/>
+        </w:rPr>
+        <w:t xml:space="preserve">=</w:t>
+      </w:r>
+      <w:r>
+        <w:rPr>
+          <w:rStyle w:val="NormalTok"/>
+        </w:rPr>
+        <w:t xml:space="preserve"> </w:t>
+      </w:r>
+      <w:r>
+        <w:rPr>
+          <w:rStyle w:val="DecValTok"/>
+        </w:rPr>
+        <w:t xml:space="preserve">1</w:t>
+      </w:r>
+      <w:r>
+        <w:rPr>
+          <w:rStyle w:val="OperatorTok"/>
+        </w:rPr>
+        <w:t xml:space="preserve">;</w:t>
+      </w:r>
+      <w:r>
+        <w:rPr>
+          <w:rStyle w:val="NormalTok"/>
+        </w:rPr>
+        <w:t xml:space="preserve"> i </w:t>
+      </w:r>
+      <w:r>
+        <w:rPr>
+          <w:rStyle w:val="OperatorTok"/>
+        </w:rPr>
+        <w:t xml:space="preserve">&lt;=</w:t>
+      </w:r>
+      <w:r>
+        <w:rPr>
+          <w:rStyle w:val="NormalTok"/>
+        </w:rPr>
+        <w:t xml:space="preserve"> </w:t>
+      </w:r>
+      <w:r>
+        <w:rPr>
+          <w:rStyle w:val="DecValTok"/>
+        </w:rPr>
+        <w:t xml:space="preserve">5</w:t>
+      </w:r>
+      <w:r>
+        <w:rPr>
+          <w:rStyle w:val="OperatorTok"/>
+        </w:rPr>
+        <w:t xml:space="preserve">;</w:t>
+      </w:r>
+      <w:r>
+        <w:rPr>
+          <w:rStyle w:val="NormalTok"/>
+        </w:rPr>
+        <w:t xml:space="preserve"> i</w:t>
+      </w:r>
+      <w:r>
+        <w:rPr>
+          <w:rStyle w:val="OperatorTok"/>
+        </w:rPr>
+        <w:t xml:space="preserve">++)</w:t>
+      </w:r>
+      <w:r>
+        <w:br/>
+      </w:r>
+      <w:r>
+        <w:rPr>
+          <w:rStyle w:val="OperatorTok"/>
+        </w:rPr>
+        <w:t xml:space="preserve">{</w:t>
+      </w:r>
+      <w:r>
+        <w:br/>
+      </w:r>
+      <w:r>
+        <w:rPr>
+          <w:rStyle w:val="NormalTok"/>
+        </w:rPr>
+        <w:t xml:space="preserve">    </w:t>
+      </w:r>
+      <w:r>
+        <w:rPr>
+          <w:rStyle w:val="KeywordTok"/>
+        </w:rPr>
+        <w:t xml:space="preserve">if</w:t>
+      </w:r>
+      <w:r>
+        <w:rPr>
+          <w:rStyle w:val="NormalTok"/>
+        </w:rPr>
+        <w:t xml:space="preserve"> </w:t>
+      </w:r>
+      <w:r>
+        <w:rPr>
+          <w:rStyle w:val="OperatorTok"/>
+        </w:rPr>
+        <w:t xml:space="preserve">(</w:t>
+      </w:r>
+      <w:r>
+        <w:rPr>
+          <w:rStyle w:val="NormalTok"/>
+        </w:rPr>
+        <w:t xml:space="preserve">i </w:t>
+      </w:r>
+      <w:r>
+        <w:rPr>
+          <w:rStyle w:val="OperatorTok"/>
+        </w:rPr>
+        <w:t xml:space="preserve">==</w:t>
+      </w:r>
+      <w:r>
+        <w:rPr>
+          <w:rStyle w:val="NormalTok"/>
+        </w:rPr>
+        <w:t xml:space="preserve"> </w:t>
+      </w:r>
+      <w:r>
+        <w:rPr>
+          <w:rStyle w:val="DecValTok"/>
+        </w:rPr>
+        <w:t xml:space="preserve">3</w:t>
+      </w:r>
+      <w:r>
+        <w:rPr>
+          <w:rStyle w:val="OperatorTok"/>
+        </w:rPr>
+        <w:t xml:space="preserve">)</w:t>
+      </w:r>
+      <w:r>
+        <w:rPr>
+          <w:rStyle w:val="NormalTok"/>
+        </w:rPr>
+        <w:t xml:space="preserve"> </w:t>
+      </w:r>
+      <w:r>
+        <w:rPr>
+          <w:rStyle w:val="KeywordTok"/>
+        </w:rPr>
+        <w:t xml:space="preserve">continue</w:t>
+      </w:r>
+      <w:r>
+        <w:rPr>
+          <w:rStyle w:val="OperatorTok"/>
+        </w:rPr>
+        <w:t xml:space="preserve">;</w:t>
+      </w:r>
+      <w:r>
+        <w:br/>
+      </w:r>
+      <w:r>
+        <w:rPr>
+          <w:rStyle w:val="NormalTok"/>
+        </w:rPr>
+        <w:t xml:space="preserve">    Console</w:t>
+      </w:r>
+      <w:r>
+        <w:rPr>
+          <w:rStyle w:val="OperatorTok"/>
+        </w:rPr>
+        <w:t xml:space="preserve">.</w:t>
+      </w:r>
+      <w:r>
+        <w:rPr>
+          <w:rStyle w:val="FunctionTok"/>
+        </w:rPr>
+        <w:t xml:space="preserve">Write</w:t>
+      </w:r>
+      <w:r>
+        <w:rPr>
+          <w:rStyle w:val="OperatorTok"/>
+        </w:rPr>
+        <w:t xml:space="preserve">(</w:t>
+      </w:r>
+      <w:r>
+        <w:rPr>
+          <w:rStyle w:val="NormalTok"/>
+        </w:rPr>
+        <w:t xml:space="preserve">i </w:t>
+      </w:r>
+      <w:r>
+        <w:rPr>
+          <w:rStyle w:val="OperatorTok"/>
+        </w:rPr>
+        <w:t xml:space="preserve">+</w:t>
+      </w:r>
+      <w:r>
+        <w:rPr>
+          <w:rStyle w:val="NormalTok"/>
+        </w:rPr>
+        <w:t xml:space="preserve"> </w:t>
+      </w:r>
+      <w:r>
+        <w:rPr>
+          <w:rStyle w:val="StringTok"/>
+        </w:rPr>
+        <w:t xml:space="preserve">" "</w:t>
+      </w:r>
+      <w:r>
+        <w:rPr>
+          <w:rStyle w:val="OperatorTok"/>
+        </w:rPr>
+        <w:t xml:space="preserve">);</w:t>
+      </w:r>
+      <w:r>
+        <w:br/>
+      </w:r>
+      <w:r>
+        <w:rPr>
+          <w:rStyle w:val="OperatorTok"/>
+        </w:rPr>
+        <w:t xml:space="preserve">}</w:t>
+      </w:r>
+    </w:p>
+    <w:p>
+      <w:pPr>
+        <w:pStyle w:val="SourceCode"/>
+      </w:pPr>
+      <w:r>
+        <w:rPr>
+          <w:rStyle w:val="KeywordTok"/>
+        </w:rPr>
+        <w:t xml:space="preserve">for</w:t>
+      </w:r>
+      <w:r>
+        <w:rPr>
+          <w:rStyle w:val="NormalTok"/>
+        </w:rPr>
+        <w:t xml:space="preserve"> </w:t>
+      </w:r>
+      <w:r>
+        <w:rPr>
+          <w:rStyle w:val="OperatorTok"/>
+        </w:rPr>
+        <w:t xml:space="preserve">(</w:t>
+      </w:r>
+      <w:r>
+        <w:rPr>
+          <w:rStyle w:val="DataTypeTok"/>
+        </w:rPr>
+        <w:t xml:space="preserve">int</w:t>
+      </w:r>
+      <w:r>
+        <w:rPr>
+          <w:rStyle w:val="NormalTok"/>
+        </w:rPr>
+        <w:t xml:space="preserve"> i </w:t>
+      </w:r>
+      <w:r>
+        <w:rPr>
+          <w:rStyle w:val="OperatorTok"/>
+        </w:rPr>
+        <w:t xml:space="preserve">=</w:t>
+      </w:r>
+      <w:r>
+        <w:rPr>
+          <w:rStyle w:val="NormalTok"/>
+        </w:rPr>
+        <w:t xml:space="preserve"> </w:t>
+      </w:r>
+      <w:r>
+        <w:rPr>
+          <w:rStyle w:val="DecValTok"/>
+        </w:rPr>
+        <w:t xml:space="preserve">1</w:t>
+      </w:r>
+      <w:r>
+        <w:rPr>
+          <w:rStyle w:val="OperatorTok"/>
+        </w:rPr>
+        <w:t xml:space="preserve">;</w:t>
+      </w:r>
+      <w:r>
+        <w:rPr>
+          <w:rStyle w:val="NormalTok"/>
+        </w:rPr>
+        <w:t xml:space="preserve"> i </w:t>
+      </w:r>
+      <w:r>
+        <w:rPr>
+          <w:rStyle w:val="OperatorTok"/>
+        </w:rPr>
+        <w:t xml:space="preserve">&lt;=</w:t>
+      </w:r>
+      <w:r>
+        <w:rPr>
+          <w:rStyle w:val="NormalTok"/>
+        </w:rPr>
+        <w:t xml:space="preserve"> </w:t>
+      </w:r>
+      <w:r>
+        <w:rPr>
+          <w:rStyle w:val="DecValTok"/>
+        </w:rPr>
+        <w:t xml:space="preserve">5</w:t>
+      </w:r>
+      <w:r>
+        <w:rPr>
+          <w:rStyle w:val="OperatorTok"/>
+        </w:rPr>
+        <w:t xml:space="preserve">;</w:t>
+      </w:r>
+      <w:r>
+        <w:rPr>
+          <w:rStyle w:val="NormalTok"/>
+        </w:rPr>
+        <w:t xml:space="preserve"> i</w:t>
+      </w:r>
+      <w:r>
+        <w:rPr>
+          <w:rStyle w:val="OperatorTok"/>
+        </w:rPr>
+        <w:t xml:space="preserve">++)</w:t>
+      </w:r>
+      <w:r>
+        <w:br/>
+      </w:r>
+      <w:r>
+        <w:rPr>
+          <w:rStyle w:val="OperatorTok"/>
+        </w:rPr>
+        <w:t xml:space="preserve">{</w:t>
+      </w:r>
+      <w:r>
+        <w:br/>
+      </w:r>
+      <w:r>
+        <w:rPr>
+          <w:rStyle w:val="NormalTok"/>
+        </w:rPr>
+        <w:t xml:space="preserve">    </w:t>
+      </w:r>
+      <w:r>
+        <w:rPr>
+          <w:rStyle w:val="KeywordTok"/>
+        </w:rPr>
+        <w:t xml:space="preserve">if</w:t>
+      </w:r>
+      <w:r>
+        <w:rPr>
+          <w:rStyle w:val="NormalTok"/>
+        </w:rPr>
+        <w:t xml:space="preserve"> </w:t>
+      </w:r>
+      <w:r>
+        <w:rPr>
+          <w:rStyle w:val="OperatorTok"/>
+        </w:rPr>
+        <w:t xml:space="preserve">(</w:t>
+      </w:r>
+      <w:r>
+        <w:rPr>
+          <w:rStyle w:val="NormalTok"/>
+        </w:rPr>
+        <w:t xml:space="preserve">i </w:t>
+      </w:r>
+      <w:r>
+        <w:rPr>
+          <w:rStyle w:val="OperatorTok"/>
+        </w:rPr>
+        <w:t xml:space="preserve">==</w:t>
+      </w:r>
+      <w:r>
+        <w:rPr>
+          <w:rStyle w:val="NormalTok"/>
+        </w:rPr>
+        <w:t xml:space="preserve"> </w:t>
+      </w:r>
+      <w:r>
+        <w:rPr>
+          <w:rStyle w:val="DecValTok"/>
+        </w:rPr>
+        <w:t xml:space="preserve">3</w:t>
+      </w:r>
+      <w:r>
+        <w:rPr>
+          <w:rStyle w:val="OperatorTok"/>
+        </w:rPr>
+        <w:t xml:space="preserve">)</w:t>
+      </w:r>
+      <w:r>
+        <w:rPr>
+          <w:rStyle w:val="NormalTok"/>
+        </w:rPr>
+        <w:t xml:space="preserve"> </w:t>
+      </w:r>
+      <w:r>
+        <w:rPr>
+          <w:rStyle w:val="KeywordTok"/>
+        </w:rPr>
+        <w:t xml:space="preserve">break</w:t>
+      </w:r>
+      <w:r>
+        <w:rPr>
+          <w:rStyle w:val="OperatorTok"/>
+        </w:rPr>
+        <w:t xml:space="preserve">;</w:t>
+      </w:r>
+      <w:r>
+        <w:br/>
+      </w:r>
+      <w:r>
+        <w:rPr>
+          <w:rStyle w:val="NormalTok"/>
+        </w:rPr>
+        <w:t xml:space="preserve">    Console</w:t>
+      </w:r>
+      <w:r>
+        <w:rPr>
+          <w:rStyle w:val="OperatorTok"/>
+        </w:rPr>
+        <w:t xml:space="preserve">.</w:t>
+      </w:r>
+      <w:r>
+        <w:rPr>
+          <w:rStyle w:val="FunctionTok"/>
+        </w:rPr>
+        <w:t xml:space="preserve">Write</w:t>
+      </w:r>
+      <w:r>
+        <w:rPr>
+          <w:rStyle w:val="OperatorTok"/>
+        </w:rPr>
+        <w:t xml:space="preserve">(</w:t>
+      </w:r>
+      <w:r>
+        <w:rPr>
+          <w:rStyle w:val="NormalTok"/>
+        </w:rPr>
+        <w:t xml:space="preserve">i </w:t>
+      </w:r>
+      <w:r>
+        <w:rPr>
+          <w:rStyle w:val="OperatorTok"/>
+        </w:rPr>
+        <w:t xml:space="preserve">+</w:t>
+      </w:r>
+      <w:r>
+        <w:rPr>
+          <w:rStyle w:val="NormalTok"/>
+        </w:rPr>
+        <w:t xml:space="preserve"> </w:t>
+      </w:r>
+      <w:r>
+        <w:rPr>
+          <w:rStyle w:val="StringTok"/>
+        </w:rPr>
+        <w:t xml:space="preserve">" "</w:t>
+      </w:r>
+      <w:r>
+        <w:rPr>
+          <w:rStyle w:val="OperatorTok"/>
+        </w:rPr>
+        <w:t xml:space="preserve">);</w:t>
+      </w:r>
+      <w:r>
+        <w:br/>
+      </w:r>
+      <w:r>
+        <w:rPr>
+          <w:rStyle w:val="OperatorTok"/>
+        </w:rPr>
+        <w:t xml:space="preserve">}</w:t>
+      </w:r>
+    </w:p>
+    <w:p>
+      <w:pPr>
+        <w:pStyle w:val="FirstParagraph"/>
+      </w:pPr>
+      <w:r>
+        <w:t xml:space="preserve">You can also use</w:t>
+      </w:r>
+      <w:r>
+        <w:t xml:space="preserve"> </w:t>
+      </w:r>
+      <w:r>
+        <w:rPr>
+          <w:rStyle w:val="KeywordTok"/>
+        </w:rPr>
+        <w:t xml:space="preserve">break</w:t>
+      </w:r>
+      <w:r>
+        <w:t xml:space="preserve"> </w:t>
+      </w:r>
+      <w:r>
+        <w:t xml:space="preserve">and</w:t>
+      </w:r>
+      <w:r>
+        <w:t xml:space="preserve"> </w:t>
+      </w:r>
+      <w:r>
+        <w:rPr>
+          <w:rStyle w:val="KeywordTok"/>
+        </w:rPr>
+        <w:t xml:space="preserve">continue</w:t>
+      </w:r>
+      <w:r>
+        <w:t xml:space="preserve"> </w:t>
+      </w:r>
+      <w:r>
+        <w:t xml:space="preserve">in</w:t>
+      </w:r>
+      <w:r>
+        <w:t xml:space="preserve"> </w:t>
+      </w:r>
+      <w:r>
+        <w:rPr>
+          <w:rStyle w:val="KeywordTok"/>
+        </w:rPr>
+        <w:t xml:space="preserve">while</w:t>
+      </w:r>
+      <w:r>
+        <w:t xml:space="preserve"> </w:t>
+      </w:r>
+      <w:r>
+        <w:t xml:space="preserve">loops.</w:t>
+      </w:r>
+      <w:r>
+        <w:t xml:space="preserve"> </w:t>
+      </w:r>
+      <w:r>
+        <w:t xml:space="preserve">Try to rewrite the previous two</w:t>
+      </w:r>
+      <w:r>
+        <w:t xml:space="preserve"> </w:t>
+      </w:r>
+      <w:r>
+        <w:rPr>
+          <w:rStyle w:val="KeywordTok"/>
+        </w:rPr>
+        <w:t xml:space="preserve">for</w:t>
+      </w:r>
+      <w:r>
+        <w:t xml:space="preserve"> </w:t>
+      </w:r>
+      <w:r>
+        <w:t xml:space="preserve">loops as</w:t>
+      </w:r>
+      <w:r>
+        <w:t xml:space="preserve"> </w:t>
+      </w:r>
+      <w:r>
+        <w:rPr>
+          <w:rStyle w:val="KeywordTok"/>
+        </w:rPr>
+        <w:t xml:space="preserve">while</w:t>
+      </w:r>
+      <w:r>
+        <w:t xml:space="preserve"> </w:t>
+      </w:r>
+      <w:r>
+        <w:t xml:space="preserve">loops.</w:t>
+      </w:r>
+      <w:r>
+        <w:t xml:space="preserve"> </w:t>
+      </w:r>
+      <w:r>
+        <w:t xml:space="preserve">There is a trick to make the</w:t>
+      </w:r>
+      <w:r>
+        <w:t xml:space="preserve"> </w:t>
+      </w:r>
+      <w:r>
+        <w:rPr>
+          <w:rStyle w:val="KeywordTok"/>
+        </w:rPr>
+        <w:t xml:space="preserve">while</w:t>
+      </w:r>
+      <w:r>
+        <w:t xml:space="preserve"> </w:t>
+      </w:r>
+      <w:r>
+        <w:t xml:space="preserve">loop using</w:t>
+      </w:r>
+      <w:r>
+        <w:t xml:space="preserve"> </w:t>
+      </w:r>
+      <w:r>
+        <w:rPr>
+          <w:rStyle w:val="KeywordTok"/>
+        </w:rPr>
+        <w:t xml:space="preserve">continue</w:t>
+      </w:r>
+      <w:r>
+        <w:t xml:space="preserve"> </w:t>
+      </w:r>
+      <w:r>
+        <w:t xml:space="preserve">work properly; can you spot it?</w:t>
+      </w:r>
+    </w:p>
+    <w:bookmarkEnd w:id="24"/>
     <w:bookmarkStart w:id="26" w:name="pushing-further-optional"/>
     <w:p>
       <w:pPr>
@@ -1940,31 +2720,13 @@
         <w:t xml:space="preserve">Pushing Further (Optional)</w:t>
       </w:r>
     </w:p>
-    <w:bookmarkStart w:id="24" w:name="continue-and-break"/>
+    <w:bookmarkStart w:id="25" w:name="multiple-initializations-and-updates"/>
     <w:p>
       <w:pPr>
         <w:pStyle w:val="Heading2"/>
       </w:pPr>
       <w:r>
-        <w:rPr>
-          <w:rStyle w:val="KeywordTok"/>
-        </w:rPr>
-        <w:t xml:space="preserve">continue</w:t>
-      </w:r>
-      <w:r>
-        <w:t xml:space="preserve"> </w:t>
-      </w:r>
-      <w:r>
-        <w:t xml:space="preserve">and</w:t>
-      </w:r>
-      <w:r>
-        <w:t xml:space="preserve"> </w:t>
-      </w:r>
-      <w:r>
-        <w:rPr>
-          <w:rStyle w:val="KeywordTok"/>
-        </w:rPr>
-        <w:t xml:space="preserve">break</w:t>
+        <w:t xml:space="preserve">Multiple Initializations and Updates</w:t>
       </w:r>
     </w:p>
     <w:p>
@@ -1972,7 +2734,7 @@
         <w:pStyle w:val="FirstParagraph"/>
       </w:pPr>
       <w:r>
-        <w:t xml:space="preserve">Programmers can use two keywords in loops,</w:t>
+        <w:t xml:space="preserve">This section is about two modifications of</w:t>
       </w:r>
       <w:r>
         <w:t xml:space="preserve"> </w:t>
@@ -1981,13 +2743,25 @@
         <w:rPr>
           <w:rStyle w:val="KeywordTok"/>
         </w:rPr>
-        <w:t xml:space="preserve">continue</w:t>
-      </w:r>
-      <w:r>
-        <w:t xml:space="preserve"> </w:t>
-      </w:r>
-      <w:r>
-        <w:t xml:space="preserve">and</w:t>
+        <w:t xml:space="preserve">for</w:t>
+      </w:r>
+      <w:r>
+        <w:t xml:space="preserve"> </w:t>
+      </w:r>
+      <w:r>
+        <w:t xml:space="preserve">loops that are sometimes considered bad design: used poorly, they can make the code harder to read and to debug, and sometimes make it hard to follow the flow of control of your program.</w:t>
+      </w:r>
+      <w:r>
+        <w:t xml:space="preserve"> </w:t>
+      </w:r>
+      <w:r>
+        <w:t xml:space="preserve">They are introduced because you may see them in your future, but, except for rare cases, should be avoided in your own code.</w:t>
+      </w:r>
+      <w:r>
+        <w:t xml:space="preserve"> </w:t>
+      </w:r>
+      <w:r>
+        <w:t xml:space="preserve">The exact structure of</w:t>
       </w:r>
       <w:r>
         <w:t xml:space="preserve"> </w:t>
@@ -1996,724 +2770,13 @@
         <w:rPr>
           <w:rStyle w:val="KeywordTok"/>
         </w:rPr>
-        <w:t xml:space="preserve">break</w:t>
-      </w:r>
-      <w:r>
-        <w:t xml:space="preserve">, that modify the control flow.</w:t>
-      </w:r>
-      <w:r>
-        <w:t xml:space="preserve"> </w:t>
-      </w:r>
-      <w:r>
-        <w:t xml:space="preserve">They can make the loop more confusing to read, but can sometimes be useful for reducing the number of nested</w:t>
-      </w:r>
-      <w:r>
-        <w:t xml:space="preserve"> </w:t>
-      </w:r>
-      <w:r>
-        <w:rPr>
-          <w:rStyle w:val="KeywordTok"/>
-        </w:rPr>
-        <w:t xml:space="preserve">if</w:t>
-      </w:r>
-      <w:r>
-        <w:t xml:space="preserve"> </w:t>
-      </w:r>
-      <w:r>
-        <w:t xml:space="preserve">statements in a complex loop.</w:t>
-      </w:r>
-      <w:r>
-        <w:t xml:space="preserve"> </w:t>
-      </w:r>
-      <w:r>
-        <w:t xml:space="preserve">Try executing the following code to see what these statements do.</w:t>
-      </w:r>
-    </w:p>
-    <w:p>
-      <w:pPr>
-        <w:pStyle w:val="SourceCode"/>
-      </w:pPr>
-      <w:r>
-        <w:rPr>
-          <w:rStyle w:val="KeywordTok"/>
-        </w:rPr>
         <w:t xml:space="preserve">for</w:t>
       </w:r>
       <w:r>
-        <w:rPr>
-          <w:rStyle w:val="NormalTok"/>
-        </w:rPr>
-        <w:t xml:space="preserve"> </w:t>
-      </w:r>
-      <w:r>
-        <w:rPr>
-          <w:rStyle w:val="OperatorTok"/>
-        </w:rPr>
-        <w:t xml:space="preserve">(</w:t>
-      </w:r>
-      <w:r>
-        <w:rPr>
-          <w:rStyle w:val="DataTypeTok"/>
-        </w:rPr>
-        <w:t xml:space="preserve">int</w:t>
-      </w:r>
-      <w:r>
-        <w:rPr>
-          <w:rStyle w:val="NormalTok"/>
-        </w:rPr>
-        <w:t xml:space="preserve"> i </w:t>
-      </w:r>
-      <w:r>
-        <w:rPr>
-          <w:rStyle w:val="OperatorTok"/>
-        </w:rPr>
-        <w:t xml:space="preserve">=</w:t>
-      </w:r>
-      <w:r>
-        <w:rPr>
-          <w:rStyle w:val="NormalTok"/>
-        </w:rPr>
-        <w:t xml:space="preserve"> </w:t>
-      </w:r>
-      <w:r>
-        <w:rPr>
-          <w:rStyle w:val="DecValTok"/>
-        </w:rPr>
-        <w:t xml:space="preserve">1</w:t>
-      </w:r>
-      <w:r>
-        <w:rPr>
-          <w:rStyle w:val="OperatorTok"/>
-        </w:rPr>
-        <w:t xml:space="preserve">;</w:t>
-      </w:r>
-      <w:r>
-        <w:rPr>
-          <w:rStyle w:val="NormalTok"/>
-        </w:rPr>
-        <w:t xml:space="preserve"> i </w:t>
-      </w:r>
-      <w:r>
-        <w:rPr>
-          <w:rStyle w:val="OperatorTok"/>
-        </w:rPr>
-        <w:t xml:space="preserve">&lt;=</w:t>
-      </w:r>
-      <w:r>
-        <w:rPr>
-          <w:rStyle w:val="NormalTok"/>
-        </w:rPr>
-        <w:t xml:space="preserve"> </w:t>
-      </w:r>
-      <w:r>
-        <w:rPr>
-          <w:rStyle w:val="DecValTok"/>
-        </w:rPr>
-        <w:t xml:space="preserve">5</w:t>
-      </w:r>
-      <w:r>
-        <w:rPr>
-          <w:rStyle w:val="OperatorTok"/>
-        </w:rPr>
-        <w:t xml:space="preserve">;</w:t>
-      </w:r>
-      <w:r>
-        <w:rPr>
-          <w:rStyle w:val="NormalTok"/>
-        </w:rPr>
-        <w:t xml:space="preserve"> i</w:t>
-      </w:r>
-      <w:r>
-        <w:rPr>
-          <w:rStyle w:val="OperatorTok"/>
-        </w:rPr>
-        <w:t xml:space="preserve">++)</w:t>
-      </w:r>
-      <w:r>
-        <w:br/>
-      </w:r>
-      <w:r>
-        <w:rPr>
-          <w:rStyle w:val="OperatorTok"/>
-        </w:rPr>
-        <w:t xml:space="preserve">{</w:t>
-      </w:r>
-      <w:r>
-        <w:br/>
-      </w:r>
-      <w:r>
-        <w:rPr>
-          <w:rStyle w:val="NormalTok"/>
-        </w:rPr>
-        <w:t xml:space="preserve">    </w:t>
-      </w:r>
-      <w:r>
-        <w:rPr>
-          <w:rStyle w:val="KeywordTok"/>
-        </w:rPr>
-        <w:t xml:space="preserve">if</w:t>
-      </w:r>
-      <w:r>
-        <w:rPr>
-          <w:rStyle w:val="NormalTok"/>
-        </w:rPr>
-        <w:t xml:space="preserve"> </w:t>
-      </w:r>
-      <w:r>
-        <w:rPr>
-          <w:rStyle w:val="OperatorTok"/>
-        </w:rPr>
-        <w:t xml:space="preserve">(</w:t>
-      </w:r>
-      <w:r>
-        <w:rPr>
-          <w:rStyle w:val="NormalTok"/>
-        </w:rPr>
-        <w:t xml:space="preserve">i </w:t>
-      </w:r>
-      <w:r>
-        <w:rPr>
-          <w:rStyle w:val="OperatorTok"/>
-        </w:rPr>
-        <w:t xml:space="preserve">==</w:t>
-      </w:r>
-      <w:r>
-        <w:rPr>
-          <w:rStyle w:val="NormalTok"/>
-        </w:rPr>
-        <w:t xml:space="preserve"> </w:t>
-      </w:r>
-      <w:r>
-        <w:rPr>
-          <w:rStyle w:val="DecValTok"/>
-        </w:rPr>
-        <w:t xml:space="preserve">3</w:t>
-      </w:r>
-      <w:r>
-        <w:rPr>
-          <w:rStyle w:val="OperatorTok"/>
-        </w:rPr>
-        <w:t xml:space="preserve">)</w:t>
-      </w:r>
-      <w:r>
-        <w:rPr>
-          <w:rStyle w:val="NormalTok"/>
-        </w:rPr>
-        <w:t xml:space="preserve"> </w:t>
-      </w:r>
-      <w:r>
-        <w:rPr>
-          <w:rStyle w:val="KeywordTok"/>
-        </w:rPr>
-        <w:t xml:space="preserve">continue</w:t>
-      </w:r>
-      <w:r>
-        <w:rPr>
-          <w:rStyle w:val="OperatorTok"/>
-        </w:rPr>
-        <w:t xml:space="preserve">;</w:t>
-      </w:r>
-      <w:r>
-        <w:br/>
-      </w:r>
-      <w:r>
-        <w:rPr>
-          <w:rStyle w:val="NormalTok"/>
-        </w:rPr>
-        <w:t xml:space="preserve">    Console</w:t>
-      </w:r>
-      <w:r>
-        <w:rPr>
-          <w:rStyle w:val="OperatorTok"/>
-        </w:rPr>
-        <w:t xml:space="preserve">.</w:t>
-      </w:r>
-      <w:r>
-        <w:rPr>
-          <w:rStyle w:val="FunctionTok"/>
-        </w:rPr>
-        <w:t xml:space="preserve">Write</w:t>
-      </w:r>
-      <w:r>
-        <w:rPr>
-          <w:rStyle w:val="OperatorTok"/>
-        </w:rPr>
-        <w:t xml:space="preserve">(</w:t>
-      </w:r>
-      <w:r>
-        <w:rPr>
-          <w:rStyle w:val="NormalTok"/>
-        </w:rPr>
-        <w:t xml:space="preserve">i </w:t>
-      </w:r>
-      <w:r>
-        <w:rPr>
-          <w:rStyle w:val="OperatorTok"/>
-        </w:rPr>
-        <w:t xml:space="preserve">+</w:t>
-      </w:r>
-      <w:r>
-        <w:rPr>
-          <w:rStyle w:val="NormalTok"/>
-        </w:rPr>
-        <w:t xml:space="preserve"> </w:t>
-      </w:r>
-      <w:r>
-        <w:rPr>
-          <w:rStyle w:val="StringTok"/>
-        </w:rPr>
-        <w:t xml:space="preserve">" "</w:t>
-      </w:r>
-      <w:r>
-        <w:rPr>
-          <w:rStyle w:val="OperatorTok"/>
-        </w:rPr>
-        <w:t xml:space="preserve">);</w:t>
-      </w:r>
-      <w:r>
-        <w:br/>
-      </w:r>
-      <w:r>
-        <w:rPr>
-          <w:rStyle w:val="OperatorTok"/>
-        </w:rPr>
-        <w:t xml:space="preserve">}</w:t>
-      </w:r>
-    </w:p>
-    <w:p>
-      <w:pPr>
-        <w:pStyle w:val="SourceCode"/>
-      </w:pPr>
-      <w:r>
-        <w:rPr>
-          <w:rStyle w:val="KeywordTok"/>
-        </w:rPr>
-        <w:t xml:space="preserve">for</w:t>
-      </w:r>
-      <w:r>
-        <w:rPr>
-          <w:rStyle w:val="NormalTok"/>
-        </w:rPr>
-        <w:t xml:space="preserve"> </w:t>
-      </w:r>
-      <w:r>
-        <w:rPr>
-          <w:rStyle w:val="OperatorTok"/>
-        </w:rPr>
-        <w:t xml:space="preserve">(</w:t>
-      </w:r>
-      <w:r>
-        <w:rPr>
-          <w:rStyle w:val="DataTypeTok"/>
-        </w:rPr>
-        <w:t xml:space="preserve">int</w:t>
-      </w:r>
-      <w:r>
-        <w:rPr>
-          <w:rStyle w:val="NormalTok"/>
-        </w:rPr>
-        <w:t xml:space="preserve"> i </w:t>
-      </w:r>
-      <w:r>
-        <w:rPr>
-          <w:rStyle w:val="OperatorTok"/>
-        </w:rPr>
-        <w:t xml:space="preserve">=</w:t>
-      </w:r>
-      <w:r>
-        <w:rPr>
-          <w:rStyle w:val="NormalTok"/>
-        </w:rPr>
-        <w:t xml:space="preserve"> </w:t>
-      </w:r>
-      <w:r>
-        <w:rPr>
-          <w:rStyle w:val="DecValTok"/>
-        </w:rPr>
-        <w:t xml:space="preserve">1</w:t>
-      </w:r>
-      <w:r>
-        <w:rPr>
-          <w:rStyle w:val="OperatorTok"/>
-        </w:rPr>
-        <w:t xml:space="preserve">;</w:t>
-      </w:r>
-      <w:r>
-        <w:rPr>
-          <w:rStyle w:val="NormalTok"/>
-        </w:rPr>
-        <w:t xml:space="preserve"> i </w:t>
-      </w:r>
-      <w:r>
-        <w:rPr>
-          <w:rStyle w:val="OperatorTok"/>
-        </w:rPr>
-        <w:t xml:space="preserve">&lt;=</w:t>
-      </w:r>
-      <w:r>
-        <w:rPr>
-          <w:rStyle w:val="NormalTok"/>
-        </w:rPr>
-        <w:t xml:space="preserve"> </w:t>
-      </w:r>
-      <w:r>
-        <w:rPr>
-          <w:rStyle w:val="DecValTok"/>
-        </w:rPr>
-        <w:t xml:space="preserve">5</w:t>
-      </w:r>
-      <w:r>
-        <w:rPr>
-          <w:rStyle w:val="OperatorTok"/>
-        </w:rPr>
-        <w:t xml:space="preserve">;</w:t>
-      </w:r>
-      <w:r>
-        <w:rPr>
-          <w:rStyle w:val="NormalTok"/>
-        </w:rPr>
-        <w:t xml:space="preserve"> i</w:t>
-      </w:r>
-      <w:r>
-        <w:rPr>
-          <w:rStyle w:val="OperatorTok"/>
-        </w:rPr>
-        <w:t xml:space="preserve">++)</w:t>
-      </w:r>
-      <w:r>
-        <w:br/>
-      </w:r>
-      <w:r>
-        <w:rPr>
-          <w:rStyle w:val="OperatorTok"/>
-        </w:rPr>
-        <w:t xml:space="preserve">{</w:t>
-      </w:r>
-      <w:r>
-        <w:br/>
-      </w:r>
-      <w:r>
-        <w:rPr>
-          <w:rStyle w:val="NormalTok"/>
-        </w:rPr>
-        <w:t xml:space="preserve">    </w:t>
-      </w:r>
-      <w:r>
-        <w:rPr>
-          <w:rStyle w:val="KeywordTok"/>
-        </w:rPr>
-        <w:t xml:space="preserve">if</w:t>
-      </w:r>
-      <w:r>
-        <w:rPr>
-          <w:rStyle w:val="NormalTok"/>
-        </w:rPr>
-        <w:t xml:space="preserve"> </w:t>
-      </w:r>
-      <w:r>
-        <w:rPr>
-          <w:rStyle w:val="OperatorTok"/>
-        </w:rPr>
-        <w:t xml:space="preserve">(</w:t>
-      </w:r>
-      <w:r>
-        <w:rPr>
-          <w:rStyle w:val="NormalTok"/>
-        </w:rPr>
-        <w:t xml:space="preserve">i </w:t>
-      </w:r>
-      <w:r>
-        <w:rPr>
-          <w:rStyle w:val="OperatorTok"/>
-        </w:rPr>
-        <w:t xml:space="preserve">==</w:t>
-      </w:r>
-      <w:r>
-        <w:rPr>
-          <w:rStyle w:val="NormalTok"/>
-        </w:rPr>
-        <w:t xml:space="preserve"> </w:t>
-      </w:r>
-      <w:r>
-        <w:rPr>
-          <w:rStyle w:val="DecValTok"/>
-        </w:rPr>
-        <w:t xml:space="preserve">3</w:t>
-      </w:r>
-      <w:r>
-        <w:rPr>
-          <w:rStyle w:val="OperatorTok"/>
-        </w:rPr>
-        <w:t xml:space="preserve">)</w:t>
-      </w:r>
-      <w:r>
-        <w:rPr>
-          <w:rStyle w:val="NormalTok"/>
-        </w:rPr>
-        <w:t xml:space="preserve"> </w:t>
-      </w:r>
-      <w:r>
-        <w:rPr>
-          <w:rStyle w:val="KeywordTok"/>
-        </w:rPr>
-        <w:t xml:space="preserve">break</w:t>
-      </w:r>
-      <w:r>
-        <w:rPr>
-          <w:rStyle w:val="OperatorTok"/>
-        </w:rPr>
-        <w:t xml:space="preserve">;</w:t>
-      </w:r>
-      <w:r>
-        <w:br/>
-      </w:r>
-      <w:r>
-        <w:rPr>
-          <w:rStyle w:val="NormalTok"/>
-        </w:rPr>
-        <w:t xml:space="preserve">    Console</w:t>
-      </w:r>
-      <w:r>
-        <w:rPr>
-          <w:rStyle w:val="OperatorTok"/>
-        </w:rPr>
-        <w:t xml:space="preserve">.</w:t>
-      </w:r>
-      <w:r>
-        <w:rPr>
-          <w:rStyle w:val="FunctionTok"/>
-        </w:rPr>
-        <w:t xml:space="preserve">Write</w:t>
-      </w:r>
-      <w:r>
-        <w:rPr>
-          <w:rStyle w:val="OperatorTok"/>
-        </w:rPr>
-        <w:t xml:space="preserve">(</w:t>
-      </w:r>
-      <w:r>
-        <w:rPr>
-          <w:rStyle w:val="NormalTok"/>
-        </w:rPr>
-        <w:t xml:space="preserve">i </w:t>
-      </w:r>
-      <w:r>
-        <w:rPr>
-          <w:rStyle w:val="OperatorTok"/>
-        </w:rPr>
-        <w:t xml:space="preserve">+</w:t>
-      </w:r>
-      <w:r>
-        <w:rPr>
-          <w:rStyle w:val="NormalTok"/>
-        </w:rPr>
-        <w:t xml:space="preserve"> </w:t>
-      </w:r>
-      <w:r>
-        <w:rPr>
-          <w:rStyle w:val="StringTok"/>
-        </w:rPr>
-        <w:t xml:space="preserve">" "</w:t>
-      </w:r>
-      <w:r>
-        <w:rPr>
-          <w:rStyle w:val="OperatorTok"/>
-        </w:rPr>
-        <w:t xml:space="preserve">);</w:t>
-      </w:r>
-      <w:r>
-        <w:br/>
-      </w:r>
-      <w:r>
-        <w:rPr>
-          <w:rStyle w:val="OperatorTok"/>
-        </w:rPr>
-        <w:t xml:space="preserve">}</w:t>
-      </w:r>
-    </w:p>
-    <w:p>
-      <w:pPr>
-        <w:pStyle w:val="FirstParagraph"/>
-      </w:pPr>
-      <w:r>
-        <w:t xml:space="preserve">You can also use</w:t>
-      </w:r>
-      <w:r>
-        <w:t xml:space="preserve"> </w:t>
-      </w:r>
-      <w:r>
-        <w:rPr>
-          <w:rStyle w:val="KeywordTok"/>
-        </w:rPr>
-        <w:t xml:space="preserve">break</w:t>
-      </w:r>
-      <w:r>
-        <w:t xml:space="preserve"> </w:t>
-      </w:r>
-      <w:r>
-        <w:t xml:space="preserve">and</w:t>
-      </w:r>
-      <w:r>
-        <w:t xml:space="preserve"> </w:t>
-      </w:r>
-      <w:r>
-        <w:rPr>
-          <w:rStyle w:val="KeywordTok"/>
-        </w:rPr>
-        <w:t xml:space="preserve">continue</w:t>
-      </w:r>
-      <w:r>
-        <w:t xml:space="preserve"> </w:t>
-      </w:r>
-      <w:r>
-        <w:t xml:space="preserve">in</w:t>
-      </w:r>
-      <w:r>
-        <w:t xml:space="preserve"> </w:t>
-      </w:r>
-      <w:r>
-        <w:rPr>
-          <w:rStyle w:val="KeywordTok"/>
-        </w:rPr>
-        <w:t xml:space="preserve">while</w:t>
-      </w:r>
-      <w:r>
-        <w:t xml:space="preserve"> </w:t>
-      </w:r>
-      <w:r>
-        <w:t xml:space="preserve">loops.</w:t>
-      </w:r>
-      <w:r>
-        <w:t xml:space="preserve"> </w:t>
-      </w:r>
-      <w:r>
-        <w:t xml:space="preserve">Try to rewrite the previous two</w:t>
-      </w:r>
-      <w:r>
-        <w:t xml:space="preserve"> </w:t>
-      </w:r>
-      <w:r>
-        <w:rPr>
-          <w:rStyle w:val="KeywordTok"/>
-        </w:rPr>
-        <w:t xml:space="preserve">for</w:t>
-      </w:r>
-      <w:r>
-        <w:t xml:space="preserve"> </w:t>
-      </w:r>
-      <w:r>
-        <w:t xml:space="preserve">loops as</w:t>
-      </w:r>
-      <w:r>
-        <w:t xml:space="preserve"> </w:t>
-      </w:r>
-      <w:r>
-        <w:rPr>
-          <w:rStyle w:val="KeywordTok"/>
-        </w:rPr>
-        <w:t xml:space="preserve">while</w:t>
-      </w:r>
-      <w:r>
-        <w:t xml:space="preserve"> </w:t>
-      </w:r>
-      <w:r>
-        <w:t xml:space="preserve">loops.</w:t>
-      </w:r>
-      <w:r>
-        <w:t xml:space="preserve"> </w:t>
-      </w:r>
-      <w:r>
-        <w:t xml:space="preserve">There is a trick to make the</w:t>
-      </w:r>
-      <w:r>
-        <w:t xml:space="preserve"> </w:t>
-      </w:r>
-      <w:r>
-        <w:rPr>
-          <w:rStyle w:val="KeywordTok"/>
-        </w:rPr>
-        <w:t xml:space="preserve">while</w:t>
-      </w:r>
-      <w:r>
-        <w:t xml:space="preserve"> </w:t>
-      </w:r>
-      <w:r>
-        <w:t xml:space="preserve">loop using</w:t>
-      </w:r>
-      <w:r>
-        <w:t xml:space="preserve"> </w:t>
-      </w:r>
-      <w:r>
-        <w:rPr>
-          <w:rStyle w:val="KeywordTok"/>
-        </w:rPr>
-        <w:t xml:space="preserve">continue</w:t>
-      </w:r>
-      <w:r>
-        <w:t xml:space="preserve"> </w:t>
-      </w:r>
-      <w:r>
-        <w:t xml:space="preserve">work properly; can you spot it?</w:t>
-      </w:r>
-    </w:p>
-    <w:bookmarkEnd w:id="24"/>
-    <w:bookmarkStart w:id="25" w:name="multiple-initializations-and-updates"/>
-    <w:p>
-      <w:pPr>
-        <w:pStyle w:val="Heading2"/>
-      </w:pPr>
-      <w:r>
-        <w:t xml:space="preserve">Multiple Initializations and Updates</w:t>
-      </w:r>
-    </w:p>
-    <w:p>
-      <w:pPr>
-        <w:pStyle w:val="FirstParagraph"/>
-      </w:pPr>
-      <w:r>
-        <w:t xml:space="preserve">This section is about two modifications of</w:t>
-      </w:r>
-      <w:r>
-        <w:t xml:space="preserve"> </w:t>
-      </w:r>
-      <w:r>
-        <w:rPr>
-          <w:rStyle w:val="KeywordTok"/>
-        </w:rPr>
-        <w:t xml:space="preserve">for</w:t>
-      </w:r>
-      <w:r>
-        <w:t xml:space="preserve"> </w:t>
-      </w:r>
-      <w:r>
-        <w:t xml:space="preserve">loops that are sometimes considered bad design: used poorly, they can make the code harder to read and to debug, and sometimes make it hard to follow the flow of control of your program.</w:t>
-      </w:r>
-      <w:r>
-        <w:t xml:space="preserve"> </w:t>
-      </w:r>
-      <w:r>
-        <w:t xml:space="preserve">They are introduced because you may see them in your future, but, except for rare cases, should be avoided in your own code.</w:t>
-      </w:r>
-      <w:r>
-        <w:t xml:space="preserve"> </w:t>
-      </w:r>
-      <w:r>
-        <w:t xml:space="preserve">The exact structure of</w:t>
-      </w:r>
-      <w:r>
-        <w:t xml:space="preserve"> </w:t>
-      </w:r>
-      <w:r>
-        <w:rPr>
-          <w:rStyle w:val="KeywordTok"/>
-        </w:rPr>
-        <w:t xml:space="preserve">for</w:t>
-      </w:r>
-      <w:r>
-        <w:t xml:space="preserve"> </w:t>
-      </w:r>
-      <w:r>
-        <w:t xml:space="preserve">loops is actually more complex than what we discussed in class.</w:t>
+        <w:t xml:space="preserve"> </w:t>
+      </w:r>
+      <w:r>
+        <w:t xml:space="preserve">loops is actually more complex than discussed in class.</w:t>
       </w:r>
       <w:r>
         <w:t xml:space="preserve"> </w:t>
@@ -3853,6 +3916,82 @@
       <w:start w:val="1"/>
       <w:numFmt w:val="lowerRoman"/>
       <w:lvlText w:val="%9."/>
+      <w:lvlJc w:val="left"/>
+      <w:pPr>
+        <w:ind w:left="6480" w:hanging="480"/>
+      </w:pPr>
+    </w:lvl>
+  </w:abstractNum>
+  <w:abstractNum w:abstractNumId="991">
+    <w:nsid w:val="A991"/>
+    <w:multiLevelType w:val="multilevel"/>
+    <w:lvl w:ilvl="0">
+      <w:numFmt w:val="bullet"/>
+      <w:lvlText w:val="•"/>
+      <w:lvlJc w:val="left"/>
+      <w:pPr>
+        <w:ind w:left="720" w:hanging="480"/>
+      </w:pPr>
+    </w:lvl>
+    <w:lvl w:ilvl="1">
+      <w:numFmt w:val="bullet"/>
+      <w:lvlText w:val="–"/>
+      <w:lvlJc w:val="left"/>
+      <w:pPr>
+        <w:ind w:left="1440" w:hanging="480"/>
+      </w:pPr>
+    </w:lvl>
+    <w:lvl w:ilvl="2">
+      <w:numFmt w:val="bullet"/>
+      <w:lvlText w:val="•"/>
+      <w:lvlJc w:val="left"/>
+      <w:pPr>
+        <w:ind w:left="2160" w:hanging="480"/>
+      </w:pPr>
+    </w:lvl>
+    <w:lvl w:ilvl="3">
+      <w:numFmt w:val="bullet"/>
+      <w:lvlText w:val="–"/>
+      <w:lvlJc w:val="left"/>
+      <w:pPr>
+        <w:ind w:left="2880" w:hanging="480"/>
+      </w:pPr>
+    </w:lvl>
+    <w:lvl w:ilvl="4">
+      <w:numFmt w:val="bullet"/>
+      <w:lvlText w:val="•"/>
+      <w:lvlJc w:val="left"/>
+      <w:pPr>
+        <w:ind w:left="3600" w:hanging="480"/>
+      </w:pPr>
+    </w:lvl>
+    <w:lvl w:ilvl="5">
+      <w:numFmt w:val="bullet"/>
+      <w:lvlText w:val="–"/>
+      <w:lvlJc w:val="left"/>
+      <w:pPr>
+        <w:ind w:left="4320" w:hanging="480"/>
+      </w:pPr>
+    </w:lvl>
+    <w:lvl w:ilvl="6">
+      <w:numFmt w:val="bullet"/>
+      <w:lvlText w:val="•"/>
+      <w:lvlJc w:val="left"/>
+      <w:pPr>
+        <w:ind w:left="5040" w:hanging="480"/>
+      </w:pPr>
+    </w:lvl>
+    <w:lvl w:ilvl="7">
+      <w:numFmt w:val="bullet"/>
+      <w:lvlText w:val="–"/>
+      <w:lvlJc w:val="left"/>
+      <w:pPr>
+        <w:ind w:left="5760" w:hanging="480"/>
+      </w:pPr>
+    </w:lvl>
+    <w:lvl w:ilvl="8">
+      <w:numFmt w:val="bullet"/>
+      <w:lvlText w:val="•"/>
       <w:lvlJc w:val="left"/>
       <w:pPr>
         <w:ind w:left="6480" w:hanging="480"/>
@@ -3893,6 +4032,9 @@
     </w:lvlOverride>
   </w:num>
   <w:num w:numId="1002">
+    <w:abstractNumId w:val="991"/>
+  </w:num>
+  <w:num w:numId="1003">
     <w:abstractNumId w:val="99201"/>
     <w:lvlOverride w:ilvl="0">
       <w:startOverride w:val="1"/>

</xml_diff>

<commit_message>
Deploying to gh-pages from @ csci-1301/csci-1301.github.io@3b784f1f8da36fe27dd4245598e6ecdddee121a5 🚀
</commit_message>
<xml_diff>
--- a/labs/For/index.docx
+++ b/labs/For/index.docx
@@ -34,7 +34,7 @@
         <w:pStyle w:val="Date"/>
       </w:pPr>
       <w:r>
-        <w:t xml:space="preserve">June  21, 2021 (03:20:07 PM)</w:t>
+        <w:t xml:space="preserve">June  21, 2021 (03:30:16 PM)</w:t>
       </w:r>
     </w:p>
     <w:sdt>
@@ -1952,7 +1952,7 @@
         </m:r>
       </m:oMath>
       <w:r>
-        <w:t xml:space="preserve">)?</w:t>
+        <w:t xml:space="preserve">?</w:t>
       </w:r>
     </w:p>
     <w:p>
@@ -1994,11 +1994,17 @@
       </w:r>
     </w:p>
     <w:bookmarkEnd w:id="23"/>
-    <w:bookmarkStart w:id="24" w:name="continue-and-break"/>
+    <w:bookmarkStart w:id="24" w:name="using-continue-and-break"/>
     <w:p>
       <w:pPr>
         <w:pStyle w:val="Heading1"/>
       </w:pPr>
+      <w:r>
+        <w:t xml:space="preserve">Using</w:t>
+      </w:r>
+      <w:r>
+        <w:t xml:space="preserve"> </w:t>
+      </w:r>
       <w:r>
         <w:rPr>
           <w:rStyle w:val="KeywordTok"/>

</xml_diff>